<commit_message>
From 1.1 to 1.2 version
</commit_message>
<xml_diff>
--- a/output/docx/RF009 - Gerenciar Resultados de Avaliacoes.docx
+++ b/output/docx/RF009 - Gerenciar Resultados de Avaliacoes.docx
@@ -1045,7 +1045,7 @@
           <w:szCs w:val="24"/>
           <w:u w:val="none"/>
         </w:rPr>
-        <w:t>3. Lider de Pessoas com uma avaliacao selecionada, clica na opcao 'Resultados' para efetivar o feedback </w:t>
+        <w:t>3. Lider de Pessoas com uma avaliacao selecionada, clica na opcao 'Resultado' para efetivar o feedback </w:t>
       </w:r>
     </w:p>
     <w:p>
@@ -1213,7 +1213,7 @@
           <w:szCs w:val="24"/>
           <w:u w:val="none"/>
         </w:rPr>
-        <w:t>7. Lider de Pessoas clica na opcao 'Salvar' af[1]</w:t>
+        <w:t>7. Lider de Pessoas verifica a presenca (somente leitura) do detalhe de cada competencia avaliada </w:t>
       </w:r>
     </w:p>
     <w:p>
@@ -1255,7 +1255,95 @@
           <w:szCs w:val="24"/>
           <w:u w:val="none"/>
         </w:rPr>
-        <w:t>8. System realiza a acao conforme a opcao selecionada pelo usuario e 
+        <w:t>8. System apresenta os detalhes de cada competencia, incluindo: 
+                   - a descricao da competencia;
+                   - o valor da autoavaliacao, a media das notas dos avaliadores e o valor da meta do avaliado;
+                   - os niveis de avaliacao para aquela competencia; e,
+                   - os apontamentos. </w:t>
+      </w:r>
+    </w:p>
+    <w:p>
+      <w:pPr>
+        <w:pStyle w:val="Normal"/>
+        <w:jc w:val="left"/>
+        <w:rPr/>
+      </w:pPr>
+      <w:r>
+        <w:rPr>
+          <w:b w:val="false"/>
+          <w:bCs w:val="false"/>
+          <w:i w:val="false"/>
+          <w:iCs w:val="false"/>
+          <w:strike w:val="false"/>
+          <w:dstrike w:val="false"/>
+          <w:outline w:val="false"/>
+          <w:shadow w:val="false"/>
+          <w:color w:val="000000"/>
+          <w:sz w:val="24"/>
+          <w:szCs w:val="24"/>
+          <w:u w:val="none"/>
+        </w:rPr>
+        <w:t/>
+      </w:r>
+      <w:bookmarkEnd w:id="1"/>
+      <w:r>
+        <w:rPr>
+          <w:b w:val="false"/>
+          <w:bCs w:val="false"/>
+          <w:i w:val="false"/>
+          <w:iCs w:val="false"/>
+          <w:strike w:val="false"/>
+          <w:dstrike w:val="false"/>
+          <w:outline w:val="false"/>
+          <w:shadow w:val="false"/>
+          <w:color w:val="000000"/>
+          <w:sz w:val="24"/>
+          <w:szCs w:val="24"/>
+          <w:u w:val="none"/>
+        </w:rPr>
+        <w:t>9. Lider de Pessoas clica na opcao 'Salvar' af[1]</w:t>
+      </w:r>
+    </w:p>
+    <w:p>
+      <w:pPr>
+        <w:pStyle w:val="Normal"/>
+        <w:jc w:val="left"/>
+        <w:rPr/>
+      </w:pPr>
+      <w:r>
+        <w:rPr>
+          <w:b w:val="false"/>
+          <w:bCs w:val="false"/>
+          <w:i w:val="false"/>
+          <w:iCs w:val="false"/>
+          <w:strike w:val="false"/>
+          <w:dstrike w:val="false"/>
+          <w:outline w:val="false"/>
+          <w:shadow w:val="false"/>
+          <w:color w:val="000000"/>
+          <w:sz w:val="24"/>
+          <w:szCs w:val="24"/>
+          <w:u w:val="none"/>
+        </w:rPr>
+        <w:t/>
+      </w:r>
+      <w:bookmarkEnd w:id="1"/>
+      <w:r>
+        <w:rPr>
+          <w:b w:val="false"/>
+          <w:bCs w:val="false"/>
+          <w:i w:val="false"/>
+          <w:iCs w:val="false"/>
+          <w:strike w:val="false"/>
+          <w:dstrike w:val="false"/>
+          <w:outline w:val="false"/>
+          <w:shadow w:val="false"/>
+          <w:color w:val="000000"/>
+          <w:sz w:val="24"/>
+          <w:szCs w:val="24"/>
+          <w:u w:val="none"/>
+        </w:rPr>
+        <w:t>10. System realiza a acao conforme a opcao selecionada pelo usuario e 
 				   retorna feedback correspondente ef[1,2]</w:t>
       </w:r>
     </w:p>

</xml_diff>